<commit_message>
Add cognitive impairment detailed
</commit_message>
<xml_diff>
--- a/Notes/250621-Cleaned-Data-Description.docx
+++ b/Notes/250621-Cleaned-Data-Description.docx
@@ -5,9 +5,6 @@
     <w:p>
       <w:pPr>
         <w:pStyle w:val="2"/>
-        <w:rPr>
-          <w:rFonts w:hint="eastAsia"/>
-        </w:rPr>
       </w:pPr>
       <w:r>
         <w:rPr>
@@ -380,213 +377,232 @@
               <w:rPr>
                 <w:rFonts w:hint="eastAsia"/>
               </w:rPr>
-              <w:t xml:space="preserve"> if it can be left</w:t>
-            </w:r>
-            <w:r>
-              <w:t xml:space="preserve"> alone</w:t>
-            </w:r>
-          </w:p>
-        </w:tc>
-      </w:tr>
-      <w:tr>
-        <w:tc>
-          <w:tcPr>
-            <w:tcW w:w="0" w:type="auto"/>
-            <w:tcMar>
-              <w:top w:w="137" w:type="dxa"/>
-              <w:left w:w="120" w:type="dxa"/>
-              <w:bottom w:w="137" w:type="dxa"/>
-              <w:right w:w="120" w:type="dxa"/>
-            </w:tcMar>
-            <w:vAlign w:val="bottom"/>
-            <w:hideMark/>
-          </w:tcPr>
-          <w:p>
+              <w:t xml:space="preserve"> if it </w:t>
+            </w:r>
             <w:proofErr w:type="spellStart"/>
-            <w:r>
-              <w:t>RwHALUC</w:t>
+            <w:proofErr w:type="gramStart"/>
+            <w:r>
+              <w:rPr>
+                <w:rFonts w:hint="eastAsia"/>
+                <w:color w:val="EE0000"/>
+              </w:rPr>
+              <w:t>can</w:t>
+            </w:r>
+            <w:r>
+              <w:rPr>
+                <w:rFonts w:hint="eastAsia"/>
+                <w:color w:val="EE0000"/>
+              </w:rPr>
+              <w:t xml:space="preserve"> not</w:t>
             </w:r>
             <w:proofErr w:type="spellEnd"/>
-          </w:p>
-        </w:tc>
-        <w:tc>
-          <w:tcPr>
-            <w:tcW w:w="0" w:type="auto"/>
-            <w:tcMar>
-              <w:top w:w="137" w:type="dxa"/>
-              <w:left w:w="120" w:type="dxa"/>
-              <w:bottom w:w="137" w:type="dxa"/>
-              <w:right w:w="120" w:type="dxa"/>
-            </w:tcMar>
-            <w:vAlign w:val="bottom"/>
-            <w:hideMark/>
-          </w:tcPr>
-          <w:p>
-            <w:r>
-              <w:t>Indicator for hallucinations</w:t>
-            </w:r>
-          </w:p>
-        </w:tc>
-      </w:tr>
-      <w:tr>
-        <w:tc>
-          <w:tcPr>
-            <w:tcW w:w="0" w:type="auto"/>
-            <w:tcMar>
-              <w:top w:w="137" w:type="dxa"/>
-              <w:left w:w="120" w:type="dxa"/>
-              <w:bottom w:w="137" w:type="dxa"/>
-              <w:right w:w="120" w:type="dxa"/>
-            </w:tcMar>
-            <w:vAlign w:val="bottom"/>
-            <w:hideMark/>
-          </w:tcPr>
-          <w:p>
-            <w:proofErr w:type="spellStart"/>
-            <w:r>
-              <w:t>RwWORK</w:t>
-            </w:r>
-            <w:proofErr w:type="spellEnd"/>
-          </w:p>
-        </w:tc>
-        <w:tc>
-          <w:tcPr>
-            <w:tcW w:w="0" w:type="auto"/>
-            <w:tcMar>
-              <w:top w:w="137" w:type="dxa"/>
-              <w:left w:w="120" w:type="dxa"/>
-              <w:bottom w:w="137" w:type="dxa"/>
-              <w:right w:w="120" w:type="dxa"/>
-            </w:tcMar>
-            <w:vAlign w:val="bottom"/>
-            <w:hideMark/>
-          </w:tcPr>
-          <w:p>
-            <w:r>
-              <w:t>Indicator for working status</w:t>
-            </w:r>
-          </w:p>
-        </w:tc>
-      </w:tr>
-      <w:tr>
-        <w:tc>
-          <w:tcPr>
-            <w:tcW w:w="0" w:type="auto"/>
-            <w:tcMar>
-              <w:top w:w="137" w:type="dxa"/>
-              <w:left w:w="120" w:type="dxa"/>
-              <w:bottom w:w="137" w:type="dxa"/>
-              <w:right w:w="120" w:type="dxa"/>
-            </w:tcMar>
-            <w:vAlign w:val="bottom"/>
-            <w:hideMark/>
-          </w:tcPr>
-          <w:p>
-            <w:proofErr w:type="spellStart"/>
-            <w:r>
-              <w:t>RwHOUR</w:t>
-            </w:r>
-            <w:proofErr w:type="spellEnd"/>
-          </w:p>
-        </w:tc>
-        <w:tc>
-          <w:tcPr>
-            <w:tcW w:w="0" w:type="auto"/>
-            <w:tcMar>
-              <w:top w:w="137" w:type="dxa"/>
-              <w:left w:w="120" w:type="dxa"/>
-              <w:bottom w:w="137" w:type="dxa"/>
-              <w:right w:w="120" w:type="dxa"/>
-            </w:tcMar>
-            <w:vAlign w:val="bottom"/>
-            <w:hideMark/>
-          </w:tcPr>
-          <w:p>
-            <w:r>
-              <w:t>Number of hours worked</w:t>
-            </w:r>
-          </w:p>
-        </w:tc>
-      </w:tr>
-      <w:tr>
-        <w:tc>
-          <w:tcPr>
-            <w:tcW w:w="0" w:type="auto"/>
-            <w:tcMar>
-              <w:top w:w="137" w:type="dxa"/>
-              <w:left w:w="120" w:type="dxa"/>
-              <w:bottom w:w="137" w:type="dxa"/>
-              <w:right w:w="120" w:type="dxa"/>
-            </w:tcMar>
-            <w:vAlign w:val="bottom"/>
-            <w:hideMark/>
-          </w:tcPr>
-          <w:p>
-            <w:proofErr w:type="spellStart"/>
-            <w:r>
-              <w:t>RwWGHR</w:t>
-            </w:r>
-            <w:proofErr w:type="spellEnd"/>
-          </w:p>
-        </w:tc>
-        <w:tc>
-          <w:tcPr>
-            <w:tcW w:w="0" w:type="auto"/>
-            <w:tcMar>
-              <w:top w:w="137" w:type="dxa"/>
-              <w:left w:w="120" w:type="dxa"/>
-              <w:bottom w:w="137" w:type="dxa"/>
-              <w:right w:w="120" w:type="dxa"/>
-            </w:tcMar>
-            <w:vAlign w:val="bottom"/>
-            <w:hideMark/>
-          </w:tcPr>
-          <w:p>
-            <w:r>
-              <w:t>Hourly wage</w:t>
-            </w:r>
-          </w:p>
-        </w:tc>
-      </w:tr>
-      <w:tr>
-        <w:tc>
-          <w:tcPr>
-            <w:tcW w:w="0" w:type="auto"/>
-            <w:tcMar>
-              <w:top w:w="137" w:type="dxa"/>
-              <w:left w:w="120" w:type="dxa"/>
-              <w:bottom w:w="137" w:type="dxa"/>
-              <w:right w:w="120" w:type="dxa"/>
-            </w:tcMar>
-            <w:vAlign w:val="bottom"/>
-            <w:hideMark/>
-          </w:tcPr>
-          <w:p>
-            <w:proofErr w:type="spellStart"/>
-            <w:r>
-              <w:t>RwPHYS</w:t>
-            </w:r>
-            <w:proofErr w:type="spellEnd"/>
-          </w:p>
-        </w:tc>
-        <w:tc>
-          <w:tcPr>
-            <w:tcW w:w="0" w:type="auto"/>
-            <w:tcMar>
-              <w:top w:w="137" w:type="dxa"/>
-              <w:left w:w="120" w:type="dxa"/>
-              <w:bottom w:w="137" w:type="dxa"/>
-              <w:right w:w="120" w:type="dxa"/>
-            </w:tcMar>
-            <w:vAlign w:val="bottom"/>
-            <w:hideMark/>
-          </w:tcPr>
-          <w:p>
-            <w:pPr>
+            <w:proofErr w:type="gramEnd"/>
+            <w:r>
               <w:rPr>
                 <w:rFonts w:hint="eastAsia"/>
               </w:rPr>
-            </w:pPr>
+              <w:t xml:space="preserve"> be left</w:t>
+            </w:r>
+            <w:r>
+              <w:t xml:space="preserve"> alone</w:t>
+            </w:r>
+          </w:p>
+        </w:tc>
+      </w:tr>
+      <w:tr>
+        <w:tc>
+          <w:tcPr>
+            <w:tcW w:w="0" w:type="auto"/>
+            <w:tcMar>
+              <w:top w:w="137" w:type="dxa"/>
+              <w:left w:w="120" w:type="dxa"/>
+              <w:bottom w:w="137" w:type="dxa"/>
+              <w:right w:w="120" w:type="dxa"/>
+            </w:tcMar>
+            <w:vAlign w:val="bottom"/>
+            <w:hideMark/>
+          </w:tcPr>
+          <w:p>
+            <w:proofErr w:type="spellStart"/>
+            <w:r>
+              <w:t>RwHALUC</w:t>
+            </w:r>
+            <w:proofErr w:type="spellEnd"/>
+          </w:p>
+        </w:tc>
+        <w:tc>
+          <w:tcPr>
+            <w:tcW w:w="0" w:type="auto"/>
+            <w:tcMar>
+              <w:top w:w="137" w:type="dxa"/>
+              <w:left w:w="120" w:type="dxa"/>
+              <w:bottom w:w="137" w:type="dxa"/>
+              <w:right w:w="120" w:type="dxa"/>
+            </w:tcMar>
+            <w:vAlign w:val="bottom"/>
+            <w:hideMark/>
+          </w:tcPr>
+          <w:p>
+            <w:r>
+              <w:t>Indicator for hallucinations</w:t>
+            </w:r>
+          </w:p>
+        </w:tc>
+      </w:tr>
+      <w:tr>
+        <w:tc>
+          <w:tcPr>
+            <w:tcW w:w="0" w:type="auto"/>
+            <w:tcMar>
+              <w:top w:w="137" w:type="dxa"/>
+              <w:left w:w="120" w:type="dxa"/>
+              <w:bottom w:w="137" w:type="dxa"/>
+              <w:right w:w="120" w:type="dxa"/>
+            </w:tcMar>
+            <w:vAlign w:val="bottom"/>
+            <w:hideMark/>
+          </w:tcPr>
+          <w:p>
+            <w:proofErr w:type="spellStart"/>
+            <w:r>
+              <w:t>RwWORK</w:t>
+            </w:r>
+            <w:proofErr w:type="spellEnd"/>
+          </w:p>
+        </w:tc>
+        <w:tc>
+          <w:tcPr>
+            <w:tcW w:w="0" w:type="auto"/>
+            <w:tcMar>
+              <w:top w:w="137" w:type="dxa"/>
+              <w:left w:w="120" w:type="dxa"/>
+              <w:bottom w:w="137" w:type="dxa"/>
+              <w:right w:w="120" w:type="dxa"/>
+            </w:tcMar>
+            <w:vAlign w:val="bottom"/>
+            <w:hideMark/>
+          </w:tcPr>
+          <w:p>
+            <w:r>
+              <w:t>Indicator for working status</w:t>
+            </w:r>
+          </w:p>
+        </w:tc>
+      </w:tr>
+      <w:tr>
+        <w:tc>
+          <w:tcPr>
+            <w:tcW w:w="0" w:type="auto"/>
+            <w:tcMar>
+              <w:top w:w="137" w:type="dxa"/>
+              <w:left w:w="120" w:type="dxa"/>
+              <w:bottom w:w="137" w:type="dxa"/>
+              <w:right w:w="120" w:type="dxa"/>
+            </w:tcMar>
+            <w:vAlign w:val="bottom"/>
+            <w:hideMark/>
+          </w:tcPr>
+          <w:p>
+            <w:proofErr w:type="spellStart"/>
+            <w:r>
+              <w:t>RwHOUR</w:t>
+            </w:r>
+            <w:proofErr w:type="spellEnd"/>
+          </w:p>
+        </w:tc>
+        <w:tc>
+          <w:tcPr>
+            <w:tcW w:w="0" w:type="auto"/>
+            <w:tcMar>
+              <w:top w:w="137" w:type="dxa"/>
+              <w:left w:w="120" w:type="dxa"/>
+              <w:bottom w:w="137" w:type="dxa"/>
+              <w:right w:w="120" w:type="dxa"/>
+            </w:tcMar>
+            <w:vAlign w:val="bottom"/>
+            <w:hideMark/>
+          </w:tcPr>
+          <w:p>
+            <w:r>
+              <w:t>Number of hours worked</w:t>
+            </w:r>
+          </w:p>
+        </w:tc>
+      </w:tr>
+      <w:tr>
+        <w:tc>
+          <w:tcPr>
+            <w:tcW w:w="0" w:type="auto"/>
+            <w:tcMar>
+              <w:top w:w="137" w:type="dxa"/>
+              <w:left w:w="120" w:type="dxa"/>
+              <w:bottom w:w="137" w:type="dxa"/>
+              <w:right w:w="120" w:type="dxa"/>
+            </w:tcMar>
+            <w:vAlign w:val="bottom"/>
+            <w:hideMark/>
+          </w:tcPr>
+          <w:p>
+            <w:proofErr w:type="spellStart"/>
+            <w:r>
+              <w:t>RwWGHR</w:t>
+            </w:r>
+            <w:proofErr w:type="spellEnd"/>
+          </w:p>
+        </w:tc>
+        <w:tc>
+          <w:tcPr>
+            <w:tcW w:w="0" w:type="auto"/>
+            <w:tcMar>
+              <w:top w:w="137" w:type="dxa"/>
+              <w:left w:w="120" w:type="dxa"/>
+              <w:bottom w:w="137" w:type="dxa"/>
+              <w:right w:w="120" w:type="dxa"/>
+            </w:tcMar>
+            <w:vAlign w:val="bottom"/>
+            <w:hideMark/>
+          </w:tcPr>
+          <w:p>
+            <w:r>
+              <w:t>Hourly wage</w:t>
+            </w:r>
+          </w:p>
+        </w:tc>
+      </w:tr>
+      <w:tr>
+        <w:tc>
+          <w:tcPr>
+            <w:tcW w:w="0" w:type="auto"/>
+            <w:tcMar>
+              <w:top w:w="137" w:type="dxa"/>
+              <w:left w:w="120" w:type="dxa"/>
+              <w:bottom w:w="137" w:type="dxa"/>
+              <w:right w:w="120" w:type="dxa"/>
+            </w:tcMar>
+            <w:vAlign w:val="bottom"/>
+            <w:hideMark/>
+          </w:tcPr>
+          <w:p>
+            <w:proofErr w:type="spellStart"/>
+            <w:r>
+              <w:t>RwPHYS</w:t>
+            </w:r>
+            <w:proofErr w:type="spellEnd"/>
+          </w:p>
+        </w:tc>
+        <w:tc>
+          <w:tcPr>
+            <w:tcW w:w="0" w:type="auto"/>
+            <w:tcMar>
+              <w:top w:w="137" w:type="dxa"/>
+              <w:left w:w="120" w:type="dxa"/>
+              <w:bottom w:w="137" w:type="dxa"/>
+              <w:right w:w="120" w:type="dxa"/>
+            </w:tcMar>
+            <w:vAlign w:val="bottom"/>
+            <w:hideMark/>
+          </w:tcPr>
+          <w:p>
             <w:r>
               <w:rPr>
                 <w:rFonts w:hint="eastAsia"/>
@@ -643,13 +659,7 @@
               <w:rPr>
                 <w:rFonts w:hint="eastAsia"/>
               </w:rPr>
-              <w:t xml:space="preserve">The job requires a lot of </w:t>
-            </w:r>
-            <w:r>
-              <w:rPr>
-                <w:rFonts w:hint="eastAsia"/>
-              </w:rPr>
-              <w:t xml:space="preserve">heavy </w:t>
+              <w:t xml:space="preserve">The job requires a lot of heavy </w:t>
             </w:r>
             <w:r>
               <w:t>lift</w:t>
@@ -740,11 +750,6 @@
             <w:hideMark/>
           </w:tcPr>
           <w:p>
-            <w:pPr>
-              <w:rPr>
-                <w:rFonts w:hint="eastAsia"/>
-              </w:rPr>
-            </w:pPr>
             <w:r>
               <w:rPr>
                 <w:rFonts w:hint="eastAsia"/>
@@ -831,11 +836,6 @@
             <w:hideMark/>
           </w:tcPr>
           <w:p>
-            <w:pPr>
-              <w:rPr>
-                <w:rFonts w:hint="eastAsia"/>
-              </w:rPr>
-            </w:pPr>
             <w:r>
               <w:rPr>
                 <w:rFonts w:hint="eastAsia"/>
@@ -919,11 +919,6 @@
             <w:hideMark/>
           </w:tcPr>
           <w:p>
-            <w:pPr>
-              <w:rPr>
-                <w:rFonts w:hint="eastAsia"/>
-              </w:rPr>
-            </w:pPr>
             <w:r>
               <w:rPr>
                 <w:rFonts w:hint="eastAsia"/>
@@ -985,11 +980,6 @@
             <w:hideMark/>
           </w:tcPr>
           <w:p>
-            <w:pPr>
-              <w:rPr>
-                <w:rFonts w:hint="eastAsia"/>
-              </w:rPr>
-            </w:pPr>
             <w:r>
               <w:rPr>
                 <w:rFonts w:hint="eastAsia"/>
@@ -1000,13 +990,7 @@
               <w:rPr>
                 <w:rFonts w:hint="eastAsia"/>
               </w:rPr>
-              <w:t xml:space="preserve">; </w:t>
-            </w:r>
-            <w:r>
-              <w:rPr>
-                <w:rFonts w:hint="eastAsia"/>
-              </w:rPr>
-              <w:t>none (0), few (1-3), several (4-8), many (&gt;9)</w:t>
+              <w:t>; none (0), few (1-3), several (4-8), many (&gt;9)</w:t>
             </w:r>
           </w:p>
         </w:tc>
@@ -1075,7 +1059,6 @@
           <w:p>
             <w:proofErr w:type="spellStart"/>
             <w:r>
-              <w:lastRenderedPageBreak/>
               <w:t>RwDIAB</w:t>
             </w:r>
             <w:proofErr w:type="spellEnd"/>
@@ -1156,6 +1139,7 @@
           <w:p>
             <w:proofErr w:type="spellStart"/>
             <w:r>
+              <w:lastRenderedPageBreak/>
               <w:t>RwLUNG</w:t>
             </w:r>
             <w:proofErr w:type="spellEnd"/>
@@ -1334,11 +1318,6 @@
             <w:hideMark/>
           </w:tcPr>
           <w:p>
-            <w:pPr>
-              <w:rPr>
-                <w:rFonts w:hint="eastAsia"/>
-              </w:rPr>
-            </w:pPr>
             <w:r>
               <w:rPr>
                 <w:rFonts w:hint="eastAsia"/>
@@ -1659,13 +1638,7 @@
         </w:tc>
       </w:tr>
     </w:tbl>
-    <w:p>
-      <w:pPr>
-        <w:rPr>
-          <w:rFonts w:hint="eastAsia"/>
-        </w:rPr>
-      </w:pPr>
-    </w:p>
+    <w:p/>
     <w:p>
       <w:pPr>
         <w:pStyle w:val="2"/>
@@ -2248,11 +2221,7 @@
           </w:tcPr>
           <w:p>
             <w:r>
-              <w:t>1.50 (1.20–</w:t>
-            </w:r>
-            <w:r>
-              <w:lastRenderedPageBreak/>
-              <w:t>1.85)</w:t>
+              <w:t>1.50 (1.20–1.85)</w:t>
             </w:r>
           </w:p>
         </w:tc>
@@ -2532,7 +2501,7 @@
     <w:p>
       <w:r>
         <w:pict w14:anchorId="6FDF5E46">
-          <v:rect id="_x0000_i1342" style="width:0;height:.75pt" o:hralign="center" o:hrstd="t" o:hr="t" fillcolor="#a0a0a0" stroked="f"/>
+          <v:rect id="_x0000_i1025" style="width:0;height:.75pt" o:hralign="center" o:hrstd="t" o:hr="t" fillcolor="#a0a0a0" stroked="f"/>
         </w:pict>
       </w:r>
     </w:p>
@@ -2544,20 +2513,71 @@
         <w:rPr>
           <w:rFonts w:hint="eastAsia"/>
         </w:rPr>
+        <w:lastRenderedPageBreak/>
         <w:t>Data Preprocessing Pipeline</w:t>
       </w:r>
     </w:p>
-    <w:p/>
     <w:p>
-      <w:pPr>
+      <w:r>
         <w:rPr>
           <w:rFonts w:hint="eastAsia"/>
+          <w:noProof/>
         </w:rPr>
-      </w:pPr>
+        <w:drawing>
+          <wp:inline distT="0" distB="0" distL="0" distR="0" wp14:anchorId="2691FFA2" wp14:editId="2B4E97D0">
+            <wp:extent cx="6601223" cy="3514035"/>
+            <wp:effectExtent l="0" t="0" r="0" b="0"/>
+            <wp:docPr id="2087512606" name="图片 27" descr="图表, 日程表&#10;&#10;AI 生成的内容可能不正确。"/>
+            <wp:cNvGraphicFramePr>
+              <a:graphicFrameLocks xmlns:a="http://schemas.openxmlformats.org/drawingml/2006/main" noChangeAspect="1"/>
+            </wp:cNvGraphicFramePr>
+            <a:graphic xmlns:a="http://schemas.openxmlformats.org/drawingml/2006/main">
+              <a:graphicData uri="http://schemas.openxmlformats.org/drawingml/2006/picture">
+                <pic:pic xmlns:pic="http://schemas.openxmlformats.org/drawingml/2006/picture">
+                  <pic:nvPicPr>
+                    <pic:cNvPr id="2087512606" name="图片 27" descr="图表, 日程表&#10;&#10;AI 生成的内容可能不正确。"/>
+                    <pic:cNvPicPr/>
+                  </pic:nvPicPr>
+                  <pic:blipFill rotWithShape="1">
+                    <a:blip r:embed="rId5" cstate="print">
+                      <a:extLst>
+                        <a:ext uri="{28A0092B-C50C-407E-A947-70E740481C1C}">
+                          <a14:useLocalDpi xmlns:a14="http://schemas.microsoft.com/office/drawing/2010/main" val="0"/>
+                        </a:ext>
+                      </a:extLst>
+                    </a:blip>
+                    <a:srcRect r="-253" b="24537"/>
+                    <a:stretch>
+                      <a:fillRect/>
+                    </a:stretch>
+                  </pic:blipFill>
+                  <pic:spPr bwMode="auto">
+                    <a:xfrm>
+                      <a:off x="0" y="0"/>
+                      <a:ext cx="6625917" cy="3527180"/>
+                    </a:xfrm>
+                    <a:prstGeom prst="rect">
+                      <a:avLst/>
+                    </a:prstGeom>
+                    <a:ln>
+                      <a:noFill/>
+                    </a:ln>
+                    <a:extLst>
+                      <a:ext uri="{53640926-AAD7-44D8-BBD7-CCE9431645EC}">
+                        <a14:shadowObscured xmlns:a14="http://schemas.microsoft.com/office/drawing/2010/main"/>
+                      </a:ext>
+                    </a:extLst>
+                  </pic:spPr>
+                </pic:pic>
+              </a:graphicData>
+            </a:graphic>
+          </wp:inline>
+        </w:drawing>
+      </w:r>
     </w:p>
     <w:sectPr>
       <w:pgSz w:w="11906" w:h="16838"/>
-      <w:pgMar w:top="1440" w:right="1800" w:bottom="1440" w:left="1800" w:header="851" w:footer="992" w:gutter="0"/>
+      <w:pgMar w:top="720" w:right="720" w:bottom="720" w:left="720" w:header="851" w:footer="992" w:gutter="0"/>
       <w:cols w:space="425"/>
       <w:docGrid w:type="lines" w:linePitch="312"/>
     </w:sectPr>
@@ -8795,6 +8815,7 @@
   <w:style w:type="character" w:default="1" w:styleId="a0">
     <w:name w:val="Default Paragraph Font"/>
     <w:uiPriority w:val="1"/>
+    <w:semiHidden/>
     <w:unhideWhenUsed/>
   </w:style>
   <w:style w:type="table" w:default="1" w:styleId="a1">

</xml_diff>